<commit_message>
Fixed new test cases
</commit_message>
<xml_diff>
--- a/target/advanced_table.docx
+++ b/target/advanced_table.docx
@@ -5863,182 +5863,6 @@
 			</w:t>
             </w:r>
           </w:p>
-          <w:p>
-            <w:r>
-              <w:rPr>
-                <w:b w:val="false"/>
-              </w:rPr>
-              <w:t>Mai</w:t>
-            </w:r>
-            <w:r>
-              <w:rPr>
-                <w:b w:val="false"/>
-              </w:rPr>
-              <w:t>
-			</w:t>
-            </w:r>
-            <w:r>
-              <w:rPr>
-                <w:b w:val="false"/>
-              </w:rPr>
-              <w:t>
-			</w:t>
-            </w:r>
-          </w:p>
-          <w:p>
-            <w:r>
-              <w:rPr>
-                <w:b w:val="false"/>
-              </w:rPr>
-              <w:t>L</w:t>
-            </w:r>
-            <w:r>
-              <w:rPr>
-                <w:b w:val="false"/>
-              </w:rPr>
-              <w:t>
-			</w:t>
-            </w:r>
-            <w:r>
-              <w:rPr>
-                <w:b w:val="false"/>
-              </w:rPr>
-              <w:t>
-			</w:t>
-            </w:r>
-          </w:p>
-          <w:p>
-            <w:r>
-              <w:rPr>
-                <w:b w:val="false"/>
-              </w:rPr>
-              <w:t>M</w:t>
-            </w:r>
-            <w:r>
-              <w:rPr>
-                <w:b w:val="false"/>
-              </w:rPr>
-              <w:t>
-			</w:t>
-            </w:r>
-            <w:r>
-              <w:rPr>
-                <w:b w:val="false"/>
-              </w:rPr>
-              <w:t>
-			</w:t>
-            </w:r>
-          </w:p>
-          <w:p>
-            <w:r>
-              <w:rPr>
-                <w:b w:val="false"/>
-              </w:rPr>
-              <w:t>M</w:t>
-            </w:r>
-            <w:r>
-              <w:rPr>
-                <w:b w:val="false"/>
-              </w:rPr>
-              <w:t>
-			</w:t>
-            </w:r>
-            <w:r>
-              <w:rPr>
-                <w:b w:val="false"/>
-              </w:rPr>
-              <w:t>
-			</w:t>
-            </w:r>
-          </w:p>
-          <w:p>
-            <w:r>
-              <w:rPr>
-                <w:b w:val="false"/>
-              </w:rPr>
-              <w:t>J</w:t>
-            </w:r>
-            <w:r>
-              <w:rPr>
-                <w:b w:val="false"/>
-              </w:rPr>
-              <w:t>
-			</w:t>
-            </w:r>
-            <w:r>
-              <w:rPr>
-                <w:b w:val="false"/>
-              </w:rPr>
-              <w:t>
-			</w:t>
-            </w:r>
-          </w:p>
-          <w:p>
-            <w:r>
-              <w:rPr>
-                <w:b w:val="false"/>
-              </w:rPr>
-              <w:t>V</w:t>
-            </w:r>
-            <w:r>
-              <w:rPr>
-                <w:b w:val="false"/>
-              </w:rPr>
-              <w:t>
-			</w:t>
-            </w:r>
-            <w:r>
-              <w:rPr>
-                <w:b w:val="false"/>
-              </w:rPr>
-              <w:t>
-			</w:t>
-            </w:r>
-          </w:p>
-          <w:p>
-            <w:r>
-              <w:rPr>
-                <w:b w:val="false"/>
-              </w:rPr>
-              <w:t>S</w:t>
-            </w:r>
-            <w:r>
-              <w:rPr>
-                <w:b w:val="false"/>
-              </w:rPr>
-              <w:t>
-			</w:t>
-            </w:r>
-            <w:r>
-              <w:rPr>
-                <w:b w:val="false"/>
-              </w:rPr>
-              <w:t>
-			</w:t>
-            </w:r>
-          </w:p>
-          <w:p>
-            <w:r>
-              <w:rPr>
-                <w:b w:val="false"/>
-              </w:rPr>
-              <w:t>D</w:t>
-            </w:r>
-            <w:r>
-              <w:rPr>
-                <w:b w:val="false"/>
-              </w:rPr>
-              <w:t>
-			</w:t>
-            </w:r>
-            <w:r>
-              <w:rPr>
-                <w:b w:val="false"/>
-              </w:rPr>
-              <w:t>
-			</w:t>
-            </w:r>
-          </w:p>
         </w:tc>
       </w:tr>
     </w:tbl>
@@ -6075,8 +5899,296 @@
           <w:right w:type="dxa" w:w="0"/>
         </w:tblCellMar>
       </w:tblPr>
-      <w:tr/>
-      <w:tr/>
+      <w:tblGrid>
+        <w:gridCol/>
+      </w:tblGrid>
+      <w:tr>
+        <w:trPr>
+          <w:trHeight w:val="48"/>
+        </w:trPr>
+        <w:tc>
+          <w:tcPr>
+            <w:tcW w:w="12288" w:type="dxa"/>
+            <w:gridSpan w:val="7"/>
+            <w:tcBorders>
+              <w:top w:val="thick" w:color="CCCCCC"/>
+              <w:left w:val="thick" w:color="CCCCCC"/>
+              <w:bottom w:val="thick" w:color="CCCCCC"/>
+              <w:right w:val="thick" w:color="CCCCCC"/>
+            </w:tcBorders>
+          </w:tcPr>
+          <w:p/>
+          <w:p>
+            <w:r>
+              <w:rPr>
+                <w:b w:val="false"/>
+              </w:rPr>
+              <w:t>Mai</w:t>
+            </w:r>
+            <w:r>
+              <w:rPr>
+                <w:b w:val="false"/>
+              </w:rPr>
+              <w:t>
+			</w:t>
+            </w:r>
+            <w:r>
+              <w:rPr>
+                <w:b w:val="false"/>
+              </w:rPr>
+              <w:t>
+			</w:t>
+            </w:r>
+          </w:p>
+        </w:tc>
+      </w:tr>
+      <w:tr>
+        <w:tc>
+          <w:tcPr>
+            <w:tcW w:w="1974" w:type="dxa"/>
+            <w:gridSpan w:val="1"/>
+            <w:tcBorders>
+              <w:top w:val="thick" w:color="CCCCCC"/>
+              <w:left w:val="thick" w:color="CCCCCC"/>
+              <w:bottom w:val="thick" w:color="CCCCCC"/>
+              <w:right w:val="thick" w:color="CCCCCC"/>
+            </w:tcBorders>
+          </w:tcPr>
+          <w:p/>
+          <w:p>
+            <w:r>
+              <w:rPr>
+                <w:b w:val="false"/>
+              </w:rPr>
+              <w:t>L</w:t>
+            </w:r>
+            <w:r>
+              <w:rPr>
+                <w:b w:val="false"/>
+              </w:rPr>
+              <w:t>
+			</w:t>
+            </w:r>
+            <w:r>
+              <w:rPr>
+                <w:b w:val="false"/>
+              </w:rPr>
+              <w:t>
+			</w:t>
+            </w:r>
+          </w:p>
+        </w:tc>
+        <w:tc>
+          <w:tcPr>
+            <w:tcW w:w="1974" w:type="dxa"/>
+            <w:gridSpan w:val="1"/>
+            <w:tcBorders>
+              <w:top w:val="thick" w:color="CCCCCC"/>
+              <w:left w:val="thick" w:color="CCCCCC"/>
+              <w:bottom w:val="thick" w:color="CCCCCC"/>
+              <w:right w:val="thick" w:color="CCCCCC"/>
+            </w:tcBorders>
+          </w:tcPr>
+          <w:p/>
+          <w:p>
+            <w:r>
+              <w:rPr>
+                <w:b w:val="false"/>
+              </w:rPr>
+              <w:t>M</w:t>
+            </w:r>
+            <w:r>
+              <w:rPr>
+                <w:b w:val="false"/>
+              </w:rPr>
+              <w:t>
+			</w:t>
+            </w:r>
+            <w:r>
+              <w:rPr>
+                <w:b w:val="false"/>
+              </w:rPr>
+              <w:t>
+			</w:t>
+            </w:r>
+          </w:p>
+        </w:tc>
+        <w:tc>
+          <w:tcPr>
+            <w:tcW w:w="1974" w:type="dxa"/>
+            <w:gridSpan w:val="1"/>
+            <w:tcBorders>
+              <w:top w:val="thick" w:color="CCCCCC"/>
+              <w:left w:val="thick" w:color="CCCCCC"/>
+              <w:bottom w:val="thick" w:color="CCCCCC"/>
+              <w:right w:val="thick" w:color="CCCCCC"/>
+            </w:tcBorders>
+          </w:tcPr>
+          <w:p/>
+          <w:p>
+            <w:r>
+              <w:rPr>
+                <w:b w:val="false"/>
+              </w:rPr>
+              <w:t>M</w:t>
+            </w:r>
+            <w:r>
+              <w:rPr>
+                <w:b w:val="false"/>
+              </w:rPr>
+              <w:t>
+			</w:t>
+            </w:r>
+            <w:r>
+              <w:rPr>
+                <w:b w:val="false"/>
+              </w:rPr>
+              <w:t>
+			</w:t>
+            </w:r>
+          </w:p>
+        </w:tc>
+        <w:tc>
+          <w:tcPr>
+            <w:tcW w:w="1974" w:type="dxa"/>
+            <w:gridSpan w:val="1"/>
+            <w:tcBorders>
+              <w:top w:val="thick" w:color="CCCCCC"/>
+              <w:left w:val="thick" w:color="CCCCCC"/>
+              <w:bottom w:val="thick" w:color="CCCCCC"/>
+              <w:right w:val="thick" w:color="CCCCCC"/>
+            </w:tcBorders>
+          </w:tcPr>
+          <w:p/>
+          <w:p>
+            <w:r>
+              <w:rPr>
+                <w:b w:val="false"/>
+              </w:rPr>
+              <w:t>J</w:t>
+            </w:r>
+            <w:r>
+              <w:rPr>
+                <w:b w:val="false"/>
+              </w:rPr>
+              <w:t>
+			</w:t>
+            </w:r>
+            <w:r>
+              <w:rPr>
+                <w:b w:val="false"/>
+              </w:rPr>
+              <w:t>
+			</w:t>
+            </w:r>
+          </w:p>
+        </w:tc>
+        <w:tc>
+          <w:tcPr>
+            <w:tcW w:w="1974" w:type="dxa"/>
+            <w:gridSpan w:val="1"/>
+            <w:tcBorders>
+              <w:top w:val="thick" w:color="CCCCCC"/>
+              <w:left w:val="thick" w:color="CCCCCC"/>
+              <w:bottom w:val="thick" w:color="CCCCCC"/>
+              <w:right w:val="thick" w:color="CCCCCC"/>
+            </w:tcBorders>
+          </w:tcPr>
+          <w:p/>
+          <w:p>
+            <w:r>
+              <w:rPr>
+                <w:b w:val="false"/>
+              </w:rPr>
+              <w:t>V</w:t>
+            </w:r>
+            <w:r>
+              <w:rPr>
+                <w:b w:val="false"/>
+              </w:rPr>
+              <w:t>
+			</w:t>
+            </w:r>
+            <w:r>
+              <w:rPr>
+                <w:b w:val="false"/>
+              </w:rPr>
+              <w:t>
+			</w:t>
+            </w:r>
+          </w:p>
+        </w:tc>
+        <w:tc>
+          <w:tcPr>
+            <w:tcW w:w="1974" w:type="dxa"/>
+            <w:gridSpan w:val="1"/>
+            <w:tcBorders>
+              <w:top w:val="thick" w:color="CCCCCC"/>
+              <w:left w:val="thick" w:color="CCCCCC"/>
+              <w:bottom w:val="thick" w:color="CCCCCC"/>
+              <w:right w:val="thick" w:color="CCCCCC"/>
+            </w:tcBorders>
+          </w:tcPr>
+          <w:p/>
+          <w:p>
+            <w:r>
+              <w:rPr>
+                <w:b w:val="false"/>
+              </w:rPr>
+              <w:t>S</w:t>
+            </w:r>
+            <w:r>
+              <w:rPr>
+                <w:b w:val="false"/>
+              </w:rPr>
+              <w:t>
+			</w:t>
+            </w:r>
+            <w:r>
+              <w:rPr>
+                <w:b w:val="false"/>
+              </w:rPr>
+              <w:t>
+			</w:t>
+            </w:r>
+          </w:p>
+        </w:tc>
+        <w:tc>
+          <w:tcPr>
+            <w:tcW w:w="1974" w:type="dxa"/>
+            <w:gridSpan w:val="1"/>
+            <w:tcBorders>
+              <w:top w:val="thick" w:color="CCCCCC"/>
+              <w:left w:val="thick" w:color="CCCCCC"/>
+              <w:bottom w:val="thick" w:color="CCCCCC"/>
+              <w:right w:val="thick" w:color="CCCCCC"/>
+            </w:tcBorders>
+          </w:tcPr>
+          <w:p/>
+          <w:p>
+            <w:r>
+              <w:rPr>
+                <w:b w:val="false"/>
+              </w:rPr>
+              <w:t>D</w:t>
+            </w:r>
+            <w:r>
+              <w:rPr>
+                <w:b w:val="false"/>
+              </w:rPr>
+              <w:t>
+			</w:t>
+            </w:r>
+            <w:r>
+              <w:rPr>
+                <w:b w:val="false"/>
+              </w:rPr>
+              <w:t>
+			</w:t>
+            </w:r>
+          </w:p>
+        </w:tc>
+      </w:tr>
       <w:tr>
         <w:tc>
           <w:tcPr>

</xml_diff>

<commit_message>
Fixed Table-related meta data for PDF conversions
</commit_message>
<xml_diff>
--- a/target/advanced_table.docx
+++ b/target/advanced_table.docx
@@ -37,6 +37,9 @@
       </w:tblPr>
       <w:tblGrid>
         <w:gridCol/>
+        <w:gridCol/>
+        <w:gridCol/>
+        <w:gridCol/>
       </w:tblGrid>
       <w:tr>
         <w:tc>
@@ -2063,6 +2066,9 @@
       </w:tblPr>
       <w:tblGrid>
         <w:gridCol/>
+        <w:gridCol/>
+        <w:gridCol/>
+        <w:gridCol/>
       </w:tblGrid>
       <w:tr>
         <w:tc>
@@ -4081,6 +4087,12 @@
       </w:tblPr>
       <w:tblGrid>
         <w:gridCol/>
+        <w:gridCol/>
+        <w:gridCol/>
+        <w:gridCol/>
+        <w:gridCol/>
+        <w:gridCol/>
+        <w:gridCol/>
       </w:tblGrid>
       <w:tr>
         <w:trPr>
@@ -5901,6 +5913,12 @@
       </w:tblPr>
       <w:tblGrid>
         <w:gridCol/>
+        <w:gridCol/>
+        <w:gridCol/>
+        <w:gridCol/>
+        <w:gridCol/>
+        <w:gridCol/>
+        <w:gridCol/>
       </w:tblGrid>
       <w:tr>
         <w:trPr>
@@ -7452,7 +7470,20 @@
         </w:tblCellMar>
       </w:tblPr>
       <w:tblGrid>
-        <w:gridCol/>
+        <w:gridCol w:w="850"/>
+        <w:gridCol w:w="850"/>
+        <w:gridCol w:w="850"/>
+        <w:gridCol w:w="850"/>
+        <w:gridCol w:w="850"/>
+        <w:gridCol w:w="850"/>
+        <w:gridCol w:w="850"/>
+        <w:gridCol w:w="850"/>
+        <w:gridCol w:w="850"/>
+        <w:gridCol w:w="850"/>
+        <w:gridCol w:w="850"/>
+        <w:gridCol w:w="850"/>
+        <w:gridCol w:w="850"/>
+        <w:gridCol w:w="850"/>
       </w:tblGrid>
       <w:tr>
         <w:trPr>
@@ -7495,7 +7526,7 @@
         </w:tc>
         <w:tc>
           <w:tcPr>
-            <w:tcW w:w="0" w:type="auto"/>
+            <w:tcW w:w="5953" w:type="dxa"/>
             <w:gridSpan w:val="1"/>
             <w:tcBorders>
               <w:top w:val="thick" w:color="CCCCCC"/>
@@ -13114,176 +13145,176 @@
       <w:tr>
         <w:tc>
           <w:tcPr>
-            <w:tcW w:w="0" w:type="auto"/>
-            <w:gridSpan w:val="1"/>
-            <w:tcBorders>
-              <w:top w:val="thick" w:color="CCCCCC"/>
-              <w:left w:val="thick" w:color="CCCCCC"/>
-              <w:bottom w:val="thick" w:color="CCCCCC"/>
-              <w:right w:val="thick" w:color="CCCCCC"/>
-            </w:tcBorders>
-          </w:tcPr>
-          <w:p/>
-        </w:tc>
-        <w:tc>
-          <w:tcPr>
-            <w:tcW w:w="0" w:type="auto"/>
-            <w:gridSpan w:val="1"/>
-            <w:tcBorders>
-              <w:top w:val="thick" w:color="CCCCCC"/>
-              <w:left w:val="thick" w:color="CCCCCC"/>
-              <w:bottom w:val="thick" w:color="CCCCCC"/>
-              <w:right w:val="thick" w:color="CCCCCC"/>
-            </w:tcBorders>
-          </w:tcPr>
-          <w:p/>
-        </w:tc>
-        <w:tc>
-          <w:tcPr>
-            <w:tcW w:w="0" w:type="auto"/>
-            <w:gridSpan w:val="1"/>
-            <w:tcBorders>
-              <w:top w:val="thick" w:color="CCCCCC"/>
-              <w:left w:val="thick" w:color="CCCCCC"/>
-              <w:bottom w:val="thick" w:color="CCCCCC"/>
-              <w:right w:val="thick" w:color="CCCCCC"/>
-            </w:tcBorders>
-          </w:tcPr>
-          <w:p/>
-        </w:tc>
-        <w:tc>
-          <w:tcPr>
-            <w:tcW w:w="0" w:type="auto"/>
-            <w:gridSpan w:val="1"/>
-            <w:tcBorders>
-              <w:top w:val="thick" w:color="CCCCCC"/>
-              <w:left w:val="thick" w:color="CCCCCC"/>
-              <w:bottom w:val="thick" w:color="CCCCCC"/>
-              <w:right w:val="thick" w:color="CCCCCC"/>
-            </w:tcBorders>
-          </w:tcPr>
-          <w:p/>
-        </w:tc>
-        <w:tc>
-          <w:tcPr>
-            <w:tcW w:w="0" w:type="auto"/>
-            <w:gridSpan w:val="1"/>
-            <w:tcBorders>
-              <w:top w:val="thick" w:color="CCCCCC"/>
-              <w:left w:val="thick" w:color="CCCCCC"/>
-              <w:bottom w:val="thick" w:color="CCCCCC"/>
-              <w:right w:val="thick" w:color="CCCCCC"/>
-            </w:tcBorders>
-          </w:tcPr>
-          <w:p/>
-        </w:tc>
-        <w:tc>
-          <w:tcPr>
-            <w:tcW w:w="0" w:type="auto"/>
-            <w:gridSpan w:val="1"/>
-            <w:tcBorders>
-              <w:top w:val="thick" w:color="CCCCCC"/>
-              <w:left w:val="thick" w:color="CCCCCC"/>
-              <w:bottom w:val="thick" w:color="CCCCCC"/>
-              <w:right w:val="thick" w:color="CCCCCC"/>
-            </w:tcBorders>
-          </w:tcPr>
-          <w:p/>
-        </w:tc>
-        <w:tc>
-          <w:tcPr>
-            <w:tcW w:w="0" w:type="auto"/>
-            <w:gridSpan w:val="1"/>
-            <w:tcBorders>
-              <w:top w:val="thick" w:color="CCCCCC"/>
-              <w:left w:val="thick" w:color="CCCCCC"/>
-              <w:bottom w:val="thick" w:color="CCCCCC"/>
-              <w:right w:val="thick" w:color="CCCCCC"/>
-            </w:tcBorders>
-          </w:tcPr>
-          <w:p/>
-        </w:tc>
-        <w:tc>
-          <w:tcPr>
-            <w:tcW w:w="0" w:type="auto"/>
-            <w:gridSpan w:val="1"/>
-            <w:tcBorders>
-              <w:top w:val="thick" w:color="CCCCCC"/>
-              <w:left w:val="thick" w:color="CCCCCC"/>
-              <w:bottom w:val="thick" w:color="CCCCCC"/>
-              <w:right w:val="thick" w:color="CCCCCC"/>
-            </w:tcBorders>
-          </w:tcPr>
-          <w:p/>
-        </w:tc>
-        <w:tc>
-          <w:tcPr>
-            <w:tcW w:w="0" w:type="auto"/>
-            <w:gridSpan w:val="1"/>
-            <w:tcBorders>
-              <w:top w:val="thick" w:color="CCCCCC"/>
-              <w:left w:val="thick" w:color="CCCCCC"/>
-              <w:bottom w:val="thick" w:color="CCCCCC"/>
-              <w:right w:val="thick" w:color="CCCCCC"/>
-            </w:tcBorders>
-          </w:tcPr>
-          <w:p/>
-        </w:tc>
-        <w:tc>
-          <w:tcPr>
-            <w:tcW w:w="0" w:type="auto"/>
-            <w:gridSpan w:val="1"/>
-            <w:tcBorders>
-              <w:top w:val="thick" w:color="CCCCCC"/>
-              <w:left w:val="thick" w:color="CCCCCC"/>
-              <w:bottom w:val="thick" w:color="CCCCCC"/>
-              <w:right w:val="thick" w:color="CCCCCC"/>
-            </w:tcBorders>
-          </w:tcPr>
-          <w:p/>
-        </w:tc>
-        <w:tc>
-          <w:tcPr>
-            <w:tcW w:w="0" w:type="auto"/>
-            <w:gridSpan w:val="1"/>
-            <w:tcBorders>
-              <w:top w:val="thick" w:color="CCCCCC"/>
-              <w:left w:val="thick" w:color="CCCCCC"/>
-              <w:bottom w:val="thick" w:color="CCCCCC"/>
-              <w:right w:val="thick" w:color="CCCCCC"/>
-            </w:tcBorders>
-          </w:tcPr>
-          <w:p/>
-        </w:tc>
-        <w:tc>
-          <w:tcPr>
-            <w:tcW w:w="0" w:type="auto"/>
-            <w:gridSpan w:val="1"/>
-            <w:tcBorders>
-              <w:top w:val="thick" w:color="CCCCCC"/>
-              <w:left w:val="thick" w:color="CCCCCC"/>
-              <w:bottom w:val="thick" w:color="CCCCCC"/>
-              <w:right w:val="thick" w:color="CCCCCC"/>
-            </w:tcBorders>
-          </w:tcPr>
-          <w:p/>
-        </w:tc>
-        <w:tc>
-          <w:tcPr>
-            <w:tcW w:w="0" w:type="auto"/>
-            <w:gridSpan w:val="1"/>
-            <w:tcBorders>
-              <w:top w:val="thick" w:color="CCCCCC"/>
-              <w:left w:val="thick" w:color="CCCCCC"/>
-              <w:bottom w:val="thick" w:color="CCCCCC"/>
-              <w:right w:val="thick" w:color="CCCCCC"/>
-            </w:tcBorders>
-          </w:tcPr>
-          <w:p/>
-        </w:tc>
-        <w:tc>
-          <w:tcPr>
-            <w:tcW w:w="0" w:type="auto"/>
+            <w:tcW w:w="850" w:type="dxa"/>
+            <w:gridSpan w:val="1"/>
+            <w:tcBorders>
+              <w:top w:val="thick" w:color="CCCCCC"/>
+              <w:left w:val="thick" w:color="CCCCCC"/>
+              <w:bottom w:val="thick" w:color="CCCCCC"/>
+              <w:right w:val="thick" w:color="CCCCCC"/>
+            </w:tcBorders>
+          </w:tcPr>
+          <w:p/>
+        </w:tc>
+        <w:tc>
+          <w:tcPr>
+            <w:tcW w:w="850" w:type="dxa"/>
+            <w:gridSpan w:val="1"/>
+            <w:tcBorders>
+              <w:top w:val="thick" w:color="CCCCCC"/>
+              <w:left w:val="thick" w:color="CCCCCC"/>
+              <w:bottom w:val="thick" w:color="CCCCCC"/>
+              <w:right w:val="thick" w:color="CCCCCC"/>
+            </w:tcBorders>
+          </w:tcPr>
+          <w:p/>
+        </w:tc>
+        <w:tc>
+          <w:tcPr>
+            <w:tcW w:w="850" w:type="dxa"/>
+            <w:gridSpan w:val="1"/>
+            <w:tcBorders>
+              <w:top w:val="thick" w:color="CCCCCC"/>
+              <w:left w:val="thick" w:color="CCCCCC"/>
+              <w:bottom w:val="thick" w:color="CCCCCC"/>
+              <w:right w:val="thick" w:color="CCCCCC"/>
+            </w:tcBorders>
+          </w:tcPr>
+          <w:p/>
+        </w:tc>
+        <w:tc>
+          <w:tcPr>
+            <w:tcW w:w="850" w:type="dxa"/>
+            <w:gridSpan w:val="1"/>
+            <w:tcBorders>
+              <w:top w:val="thick" w:color="CCCCCC"/>
+              <w:left w:val="thick" w:color="CCCCCC"/>
+              <w:bottom w:val="thick" w:color="CCCCCC"/>
+              <w:right w:val="thick" w:color="CCCCCC"/>
+            </w:tcBorders>
+          </w:tcPr>
+          <w:p/>
+        </w:tc>
+        <w:tc>
+          <w:tcPr>
+            <w:tcW w:w="850" w:type="dxa"/>
+            <w:gridSpan w:val="1"/>
+            <w:tcBorders>
+              <w:top w:val="thick" w:color="CCCCCC"/>
+              <w:left w:val="thick" w:color="CCCCCC"/>
+              <w:bottom w:val="thick" w:color="CCCCCC"/>
+              <w:right w:val="thick" w:color="CCCCCC"/>
+            </w:tcBorders>
+          </w:tcPr>
+          <w:p/>
+        </w:tc>
+        <w:tc>
+          <w:tcPr>
+            <w:tcW w:w="850" w:type="dxa"/>
+            <w:gridSpan w:val="1"/>
+            <w:tcBorders>
+              <w:top w:val="thick" w:color="CCCCCC"/>
+              <w:left w:val="thick" w:color="CCCCCC"/>
+              <w:bottom w:val="thick" w:color="CCCCCC"/>
+              <w:right w:val="thick" w:color="CCCCCC"/>
+            </w:tcBorders>
+          </w:tcPr>
+          <w:p/>
+        </w:tc>
+        <w:tc>
+          <w:tcPr>
+            <w:tcW w:w="850" w:type="dxa"/>
+            <w:gridSpan w:val="1"/>
+            <w:tcBorders>
+              <w:top w:val="thick" w:color="CCCCCC"/>
+              <w:left w:val="thick" w:color="CCCCCC"/>
+              <w:bottom w:val="thick" w:color="CCCCCC"/>
+              <w:right w:val="thick" w:color="CCCCCC"/>
+            </w:tcBorders>
+          </w:tcPr>
+          <w:p/>
+        </w:tc>
+        <w:tc>
+          <w:tcPr>
+            <w:tcW w:w="850" w:type="dxa"/>
+            <w:gridSpan w:val="1"/>
+            <w:tcBorders>
+              <w:top w:val="thick" w:color="CCCCCC"/>
+              <w:left w:val="thick" w:color="CCCCCC"/>
+              <w:bottom w:val="thick" w:color="CCCCCC"/>
+              <w:right w:val="thick" w:color="CCCCCC"/>
+            </w:tcBorders>
+          </w:tcPr>
+          <w:p/>
+        </w:tc>
+        <w:tc>
+          <w:tcPr>
+            <w:tcW w:w="850" w:type="dxa"/>
+            <w:gridSpan w:val="1"/>
+            <w:tcBorders>
+              <w:top w:val="thick" w:color="CCCCCC"/>
+              <w:left w:val="thick" w:color="CCCCCC"/>
+              <w:bottom w:val="thick" w:color="CCCCCC"/>
+              <w:right w:val="thick" w:color="CCCCCC"/>
+            </w:tcBorders>
+          </w:tcPr>
+          <w:p/>
+        </w:tc>
+        <w:tc>
+          <w:tcPr>
+            <w:tcW w:w="850" w:type="dxa"/>
+            <w:gridSpan w:val="1"/>
+            <w:tcBorders>
+              <w:top w:val="thick" w:color="CCCCCC"/>
+              <w:left w:val="thick" w:color="CCCCCC"/>
+              <w:bottom w:val="thick" w:color="CCCCCC"/>
+              <w:right w:val="thick" w:color="CCCCCC"/>
+            </w:tcBorders>
+          </w:tcPr>
+          <w:p/>
+        </w:tc>
+        <w:tc>
+          <w:tcPr>
+            <w:tcW w:w="850" w:type="dxa"/>
+            <w:gridSpan w:val="1"/>
+            <w:tcBorders>
+              <w:top w:val="thick" w:color="CCCCCC"/>
+              <w:left w:val="thick" w:color="CCCCCC"/>
+              <w:bottom w:val="thick" w:color="CCCCCC"/>
+              <w:right w:val="thick" w:color="CCCCCC"/>
+            </w:tcBorders>
+          </w:tcPr>
+          <w:p/>
+        </w:tc>
+        <w:tc>
+          <w:tcPr>
+            <w:tcW w:w="850" w:type="dxa"/>
+            <w:gridSpan w:val="1"/>
+            <w:tcBorders>
+              <w:top w:val="thick" w:color="CCCCCC"/>
+              <w:left w:val="thick" w:color="CCCCCC"/>
+              <w:bottom w:val="thick" w:color="CCCCCC"/>
+              <w:right w:val="thick" w:color="CCCCCC"/>
+            </w:tcBorders>
+          </w:tcPr>
+          <w:p/>
+        </w:tc>
+        <w:tc>
+          <w:tcPr>
+            <w:tcW w:w="850" w:type="dxa"/>
+            <w:gridSpan w:val="1"/>
+            <w:tcBorders>
+              <w:top w:val="thick" w:color="CCCCCC"/>
+              <w:left w:val="thick" w:color="CCCCCC"/>
+              <w:bottom w:val="thick" w:color="CCCCCC"/>
+              <w:right w:val="thick" w:color="CCCCCC"/>
+            </w:tcBorders>
+          </w:tcPr>
+          <w:p/>
+        </w:tc>
+        <w:tc>
+          <w:tcPr>
+            <w:tcW w:w="850" w:type="dxa"/>
             <w:gridSpan w:val="1"/>
             <w:tcBorders>
               <w:top w:val="thick" w:color="CCCCCC"/>
@@ -13363,6 +13394,8 @@
       </w:tblPr>
       <w:tblGrid>
         <w:gridCol/>
+        <w:gridCol/>
+        <w:gridCol/>
       </w:tblGrid>
       <w:tr>
         <w:tc>
@@ -16462,12 +16495,13 @@
         </w:tblCellMar>
       </w:tblPr>
       <w:tblGrid>
-        <w:gridCol/>
+        <w:gridCol w:w="5953"/>
+        <w:gridCol w:w="5953"/>
       </w:tblGrid>
       <w:tr>
         <w:tc>
           <w:tcPr>
-            <w:tcW w:w="0" w:type="auto"/>
+            <w:tcW w:w="5953" w:type="dxa"/>
             <w:gridSpan w:val="1"/>
             <w:tcBorders>
               <w:top w:val="thick" w:color="CCCCCC"/>
@@ -16502,7 +16536,7 @@
         </w:tc>
         <w:tc>
           <w:tcPr>
-            <w:tcW w:w="0" w:type="auto"/>
+            <w:tcW w:w="5953" w:type="dxa"/>
             <w:gridSpan w:val="1"/>
             <w:tcBorders>
               <w:top w:val="thick" w:color="CCCCCC"/>
@@ -16539,7 +16573,7 @@
       <w:tr>
         <w:tc>
           <w:tcPr>
-            <w:tcW w:w="0" w:type="auto"/>
+            <w:tcW w:w="5953" w:type="dxa"/>
             <w:gridSpan w:val="1"/>
             <w:tcBorders>
               <w:top w:val="thick" w:color="CCCCCC"/>
@@ -16574,7 +16608,7 @@
         </w:tc>
         <w:tc>
           <w:tcPr>
-            <w:tcW w:w="0" w:type="auto"/>
+            <w:tcW w:w="5953" w:type="dxa"/>
             <w:gridSpan w:val="1"/>
             <w:tcBorders>
               <w:top w:val="thick" w:color="CCCCCC"/>
@@ -16611,7 +16645,7 @@
       <w:tr>
         <w:tc>
           <w:tcPr>
-            <w:tcW w:w="0" w:type="auto"/>
+            <w:tcW w:w="5953" w:type="dxa"/>
             <w:gridSpan w:val="1"/>
             <w:tcBorders>
               <w:top w:val="thick" w:color="CCCCCC"/>
@@ -16646,7 +16680,7 @@
         </w:tc>
         <w:tc>
           <w:tcPr>
-            <w:tcW w:w="0" w:type="auto"/>
+            <w:tcW w:w="5953" w:type="dxa"/>
             <w:gridSpan w:val="1"/>
             <w:tcBorders>
               <w:top w:val="thick" w:color="CCCCCC"/>
@@ -16683,7 +16717,7 @@
       <w:tr>
         <w:tc>
           <w:tcPr>
-            <w:tcW w:w="0" w:type="auto"/>
+            <w:tcW w:w="5953" w:type="dxa"/>
             <w:gridSpan w:val="1"/>
             <w:tcBorders>
               <w:top w:val="thick" w:color="CCCCCC"/>
@@ -16718,7 +16752,7 @@
         </w:tc>
         <w:tc>
           <w:tcPr>
-            <w:tcW w:w="0" w:type="auto"/>
+            <w:tcW w:w="5953" w:type="dxa"/>
             <w:gridSpan w:val="1"/>
             <w:tcBorders>
               <w:top w:val="thick" w:color="CCCCCC"/>
@@ -16755,7 +16789,7 @@
       <w:tr>
         <w:tc>
           <w:tcPr>
-            <w:tcW w:w="0" w:type="auto"/>
+            <w:tcW w:w="5953" w:type="dxa"/>
             <w:gridSpan w:val="1"/>
             <w:tcBorders>
               <w:top w:val="thick" w:color="CCCCCC"/>
@@ -16790,7 +16824,7 @@
         </w:tc>
         <w:tc>
           <w:tcPr>
-            <w:tcW w:w="0" w:type="auto"/>
+            <w:tcW w:w="5953" w:type="dxa"/>
             <w:gridSpan w:val="1"/>
             <w:tcBorders>
               <w:top w:val="thick" w:color="CCCCCC"/>
@@ -16827,7 +16861,7 @@
       <w:tr>
         <w:tc>
           <w:tcPr>
-            <w:tcW w:w="0" w:type="auto"/>
+            <w:tcW w:w="5953" w:type="dxa"/>
             <w:gridSpan w:val="1"/>
             <w:tcBorders>
               <w:top w:val="thick" w:color="CCCCCC"/>
@@ -16862,7 +16896,7 @@
         </w:tc>
         <w:tc>
           <w:tcPr>
-            <w:tcW w:w="0" w:type="auto"/>
+            <w:tcW w:w="5953" w:type="dxa"/>
             <w:gridSpan w:val="1"/>
             <w:tcBorders>
               <w:top w:val="thick" w:color="CCCCCC"/>
@@ -16899,7 +16933,7 @@
       <w:tr>
         <w:tc>
           <w:tcPr>
-            <w:tcW w:w="0" w:type="auto"/>
+            <w:tcW w:w="5953" w:type="dxa"/>
             <w:gridSpan w:val="1"/>
             <w:tcBorders>
               <w:top w:val="thick" w:color="CCCCCC"/>
@@ -16934,7 +16968,7 @@
         </w:tc>
         <w:tc>
           <w:tcPr>
-            <w:tcW w:w="0" w:type="auto"/>
+            <w:tcW w:w="5953" w:type="dxa"/>
             <w:gridSpan w:val="1"/>
             <w:tcBorders>
               <w:top w:val="thick" w:color="CCCCCC"/>
@@ -16971,7 +17005,7 @@
       <w:tr>
         <w:tc>
           <w:tcPr>
-            <w:tcW w:w="0" w:type="auto"/>
+            <w:tcW w:w="5953" w:type="dxa"/>
             <w:gridSpan w:val="1"/>
             <w:tcBorders>
               <w:top w:val="thick" w:color="CCCCCC"/>
@@ -17006,7 +17040,7 @@
         </w:tc>
         <w:tc>
           <w:tcPr>
-            <w:tcW w:w="0" w:type="auto"/>
+            <w:tcW w:w="5953" w:type="dxa"/>
             <w:gridSpan w:val="1"/>
             <w:tcBorders>
               <w:top w:val="thick" w:color="CCCCCC"/>
@@ -17043,7 +17077,7 @@
       <w:tr>
         <w:tc>
           <w:tcPr>
-            <w:tcW w:w="0" w:type="auto"/>
+            <w:tcW w:w="5953" w:type="dxa"/>
             <w:gridSpan w:val="1"/>
             <w:tcBorders>
               <w:top w:val="thick" w:color="CCCCCC"/>
@@ -17078,7 +17112,7 @@
         </w:tc>
         <w:tc>
           <w:tcPr>
-            <w:tcW w:w="0" w:type="auto"/>
+            <w:tcW w:w="5953" w:type="dxa"/>
             <w:gridSpan w:val="1"/>
             <w:tcBorders>
               <w:top w:val="thick" w:color="CCCCCC"/>
@@ -17141,6 +17175,11 @@
       </w:tblPr>
       <w:tblGrid>
         <w:gridCol/>
+        <w:gridCol/>
+        <w:gridCol/>
+        <w:gridCol/>
+        <w:gridCol/>
+        <w:gridCol/>
       </w:tblGrid>
       <w:tr>
         <w:tc>
@@ -18451,6 +18490,11 @@
       </w:tblPr>
       <w:tblGrid>
         <w:gridCol/>
+        <w:gridCol/>
+        <w:gridCol/>
+        <w:gridCol/>
+        <w:gridCol/>
+        <w:gridCol/>
       </w:tblGrid>
       <w:tr>
         <w:tc>
@@ -18717,12 +18761,12 @@
               <w:drawing>
                 <wp:inline distT="0" distR="0" distB="0" distL="0">
                   <wp:extent cx="114300" cy="254000"/>
-                  <wp:docPr id="1" name="Drawing 1" descr="Unknown.jpg"/>
+                  <wp:docPr id="1" name="Drawing 1" descr="clip_image002.gif"/>
                   <a:graphic xmlns:a="http://schemas.openxmlformats.org/drawingml/2006/main">
                     <a:graphicData uri="http://schemas.openxmlformats.org/drawingml/2006/picture">
                       <pic:pic xmlns:pic="http://schemas.openxmlformats.org/drawingml/2006/picture">
                         <pic:nvPicPr>
-                          <pic:cNvPr id="0" name="Picture 1" descr="Unknown.jpg"/>
+                          <pic:cNvPr id="0" name="Picture 1" descr="clip_image002.gif"/>
                           <pic:cNvPicPr>
                             <a:picLocks noChangeAspect="true"/>
                           </pic:cNvPicPr>
@@ -18782,18 +18826,18 @@
               <w:drawing>
                 <wp:inline distT="0" distR="0" distB="0" distL="0">
                   <wp:extent cx="114300" cy="254000"/>
-                  <wp:docPr id="2" name="Drawing 2" descr="Unknown.jpg"/>
+                  <wp:docPr id="2" name="Drawing 2" descr="clip_image004.gif"/>
                   <a:graphic xmlns:a="http://schemas.openxmlformats.org/drawingml/2006/main">
                     <a:graphicData uri="http://schemas.openxmlformats.org/drawingml/2006/picture">
                       <pic:pic xmlns:pic="http://schemas.openxmlformats.org/drawingml/2006/picture">
                         <pic:nvPicPr>
-                          <pic:cNvPr id="0" name="Picture 2" descr="Unknown.jpg"/>
+                          <pic:cNvPr id="0" name="Picture 2" descr="clip_image004.gif"/>
                           <pic:cNvPicPr>
                             <a:picLocks noChangeAspect="true"/>
                           </pic:cNvPicPr>
                         </pic:nvPicPr>
                         <pic:blipFill>
-                          <a:blip r:embed="rId8"/>
+                          <a:blip r:embed="rId9"/>
                           <a:stretch>
                             <a:fillRect/>
                           </a:stretch>
@@ -18893,7 +18937,7 @@
                           </pic:cNvPicPr>
                         </pic:nvPicPr>
                         <pic:blipFill>
-                          <a:blip r:embed="rId8"/>
+                          <a:blip r:embed="rId10"/>
                           <a:stretch>
                             <a:fillRect/>
                           </a:stretch>
@@ -18958,7 +19002,7 @@
                           </pic:cNvPicPr>
                         </pic:nvPicPr>
                         <pic:blipFill>
-                          <a:blip r:embed="rId8"/>
+                          <a:blip r:embed="rId10"/>
                           <a:stretch>
                             <a:fillRect/>
                           </a:stretch>
@@ -19060,7 +19104,7 @@
                           </pic:cNvPicPr>
                         </pic:nvPicPr>
                         <pic:blipFill>
-                          <a:blip r:embed="rId8"/>
+                          <a:blip r:embed="rId10"/>
                           <a:stretch>
                             <a:fillRect/>
                           </a:stretch>
@@ -19125,7 +19169,7 @@
                           </pic:cNvPicPr>
                         </pic:nvPicPr>
                         <pic:blipFill>
-                          <a:blip r:embed="rId8"/>
+                          <a:blip r:embed="rId10"/>
                           <a:stretch>
                             <a:fillRect/>
                           </a:stretch>
@@ -19225,7 +19269,7 @@
                           </pic:cNvPicPr>
                         </pic:nvPicPr>
                         <pic:blipFill>
-                          <a:blip r:embed="rId8"/>
+                          <a:blip r:embed="rId10"/>
                           <a:stretch>
                             <a:fillRect/>
                           </a:stretch>
@@ -19290,7 +19334,7 @@
                           </pic:cNvPicPr>
                         </pic:nvPicPr>
                         <pic:blipFill>
-                          <a:blip r:embed="rId8"/>
+                          <a:blip r:embed="rId10"/>
                           <a:stretch>
                             <a:fillRect/>
                           </a:stretch>
@@ -19392,7 +19436,7 @@
                           </pic:cNvPicPr>
                         </pic:nvPicPr>
                         <pic:blipFill>
-                          <a:blip r:embed="rId8"/>
+                          <a:blip r:embed="rId10"/>
                           <a:stretch>
                             <a:fillRect/>
                           </a:stretch>
@@ -19457,7 +19501,7 @@
                           </pic:cNvPicPr>
                         </pic:nvPicPr>
                         <pic:blipFill>
-                          <a:blip r:embed="rId8"/>
+                          <a:blip r:embed="rId10"/>
                           <a:stretch>
                             <a:fillRect/>
                           </a:stretch>
@@ -19557,7 +19601,7 @@
                           </pic:cNvPicPr>
                         </pic:nvPicPr>
                         <pic:blipFill>
-                          <a:blip r:embed="rId8"/>
+                          <a:blip r:embed="rId10"/>
                           <a:stretch>
                             <a:fillRect/>
                           </a:stretch>
@@ -19622,7 +19666,7 @@
                           </pic:cNvPicPr>
                         </pic:nvPicPr>
                         <pic:blipFill>
-                          <a:blip r:embed="rId8"/>
+                          <a:blip r:embed="rId10"/>
                           <a:stretch>
                             <a:fillRect/>
                           </a:stretch>
@@ -19724,7 +19768,7 @@
                           </pic:cNvPicPr>
                         </pic:nvPicPr>
                         <pic:blipFill>
-                          <a:blip r:embed="rId8"/>
+                          <a:blip r:embed="rId10"/>
                           <a:stretch>
                             <a:fillRect/>
                           </a:stretch>
@@ -19789,7 +19833,7 @@
                           </pic:cNvPicPr>
                         </pic:nvPicPr>
                         <pic:blipFill>
-                          <a:blip r:embed="rId8"/>
+                          <a:blip r:embed="rId10"/>
                           <a:stretch>
                             <a:fillRect/>
                           </a:stretch>
@@ -19889,7 +19933,7 @@
                           </pic:cNvPicPr>
                         </pic:nvPicPr>
                         <pic:blipFill>
-                          <a:blip r:embed="rId8"/>
+                          <a:blip r:embed="rId10"/>
                           <a:stretch>
                             <a:fillRect/>
                           </a:stretch>
@@ -19954,7 +19998,7 @@
                           </pic:cNvPicPr>
                         </pic:nvPicPr>
                         <pic:blipFill>
-                          <a:blip r:embed="rId8"/>
+                          <a:blip r:embed="rId10"/>
                           <a:stretch>
                             <a:fillRect/>
                           </a:stretch>
@@ -20056,7 +20100,7 @@
                           </pic:cNvPicPr>
                         </pic:nvPicPr>
                         <pic:blipFill>
-                          <a:blip r:embed="rId8"/>
+                          <a:blip r:embed="rId10"/>
                           <a:stretch>
                             <a:fillRect/>
                           </a:stretch>
@@ -20121,7 +20165,7 @@
                           </pic:cNvPicPr>
                         </pic:nvPicPr>
                         <pic:blipFill>
-                          <a:blip r:embed="rId8"/>
+                          <a:blip r:embed="rId10"/>
                           <a:stretch>
                             <a:fillRect/>
                           </a:stretch>
@@ -20221,7 +20265,7 @@
                           </pic:cNvPicPr>
                         </pic:nvPicPr>
                         <pic:blipFill>
-                          <a:blip r:embed="rId8"/>
+                          <a:blip r:embed="rId10"/>
                           <a:stretch>
                             <a:fillRect/>
                           </a:stretch>
@@ -20286,7 +20330,7 @@
                           </pic:cNvPicPr>
                         </pic:nvPicPr>
                         <pic:blipFill>
-                          <a:blip r:embed="rId8"/>
+                          <a:blip r:embed="rId10"/>
                           <a:stretch>
                             <a:fillRect/>
                           </a:stretch>
@@ -20388,7 +20432,7 @@
                           </pic:cNvPicPr>
                         </pic:nvPicPr>
                         <pic:blipFill>
-                          <a:blip r:embed="rId8"/>
+                          <a:blip r:embed="rId10"/>
                           <a:stretch>
                             <a:fillRect/>
                           </a:stretch>
@@ -20453,7 +20497,7 @@
                           </pic:cNvPicPr>
                         </pic:nvPicPr>
                         <pic:blipFill>
-                          <a:blip r:embed="rId8"/>
+                          <a:blip r:embed="rId10"/>
                           <a:stretch>
                             <a:fillRect/>
                           </a:stretch>
@@ -20553,7 +20597,7 @@
                           </pic:cNvPicPr>
                         </pic:nvPicPr>
                         <pic:blipFill>
-                          <a:blip r:embed="rId8"/>
+                          <a:blip r:embed="rId10"/>
                           <a:stretch>
                             <a:fillRect/>
                           </a:stretch>
@@ -20618,7 +20662,7 @@
                           </pic:cNvPicPr>
                         </pic:nvPicPr>
                         <pic:blipFill>
-                          <a:blip r:embed="rId8"/>
+                          <a:blip r:embed="rId10"/>
                           <a:stretch>
                             <a:fillRect/>
                           </a:stretch>
@@ -20720,7 +20764,7 @@
                           </pic:cNvPicPr>
                         </pic:nvPicPr>
                         <pic:blipFill>
-                          <a:blip r:embed="rId8"/>
+                          <a:blip r:embed="rId10"/>
                           <a:stretch>
                             <a:fillRect/>
                           </a:stretch>
@@ -20785,7 +20829,7 @@
                           </pic:cNvPicPr>
                         </pic:nvPicPr>
                         <pic:blipFill>
-                          <a:blip r:embed="rId8"/>
+                          <a:blip r:embed="rId10"/>
                           <a:stretch>
                             <a:fillRect/>
                           </a:stretch>
@@ -20885,7 +20929,7 @@
                           </pic:cNvPicPr>
                         </pic:nvPicPr>
                         <pic:blipFill>
-                          <a:blip r:embed="rId8"/>
+                          <a:blip r:embed="rId10"/>
                           <a:stretch>
                             <a:fillRect/>
                           </a:stretch>
@@ -20950,7 +20994,7 @@
                           </pic:cNvPicPr>
                         </pic:nvPicPr>
                         <pic:blipFill>
-                          <a:blip r:embed="rId8"/>
+                          <a:blip r:embed="rId10"/>
                           <a:stretch>
                             <a:fillRect/>
                           </a:stretch>
@@ -21052,7 +21096,7 @@
                           </pic:cNvPicPr>
                         </pic:nvPicPr>
                         <pic:blipFill>
-                          <a:blip r:embed="rId8"/>
+                          <a:blip r:embed="rId10"/>
                           <a:stretch>
                             <a:fillRect/>
                           </a:stretch>
@@ -21117,7 +21161,7 @@
                           </pic:cNvPicPr>
                         </pic:nvPicPr>
                         <pic:blipFill>
-                          <a:blip r:embed="rId8"/>
+                          <a:blip r:embed="rId10"/>
                           <a:stretch>
                             <a:fillRect/>
                           </a:stretch>
@@ -21217,7 +21261,7 @@
                           </pic:cNvPicPr>
                         </pic:nvPicPr>
                         <pic:blipFill>
-                          <a:blip r:embed="rId8"/>
+                          <a:blip r:embed="rId10"/>
                           <a:stretch>
                             <a:fillRect/>
                           </a:stretch>
@@ -21282,7 +21326,7 @@
                           </pic:cNvPicPr>
                         </pic:nvPicPr>
                         <pic:blipFill>
-                          <a:blip r:embed="rId8"/>
+                          <a:blip r:embed="rId10"/>
                           <a:stretch>
                             <a:fillRect/>
                           </a:stretch>
@@ -21384,7 +21428,7 @@
                           </pic:cNvPicPr>
                         </pic:nvPicPr>
                         <pic:blipFill>
-                          <a:blip r:embed="rId8"/>
+                          <a:blip r:embed="rId10"/>
                           <a:stretch>
                             <a:fillRect/>
                           </a:stretch>
@@ -21449,7 +21493,7 @@
                           </pic:cNvPicPr>
                         </pic:nvPicPr>
                         <pic:blipFill>
-                          <a:blip r:embed="rId8"/>
+                          <a:blip r:embed="rId10"/>
                           <a:stretch>
                             <a:fillRect/>
                           </a:stretch>
@@ -21549,7 +21593,7 @@
                           </pic:cNvPicPr>
                         </pic:nvPicPr>
                         <pic:blipFill>
-                          <a:blip r:embed="rId8"/>
+                          <a:blip r:embed="rId10"/>
                           <a:stretch>
                             <a:fillRect/>
                           </a:stretch>
@@ -21614,7 +21658,7 @@
                           </pic:cNvPicPr>
                         </pic:nvPicPr>
                         <pic:blipFill>
-                          <a:blip r:embed="rId8"/>
+                          <a:blip r:embed="rId10"/>
                           <a:stretch>
                             <a:fillRect/>
                           </a:stretch>
@@ -21716,7 +21760,7 @@
                           </pic:cNvPicPr>
                         </pic:nvPicPr>
                         <pic:blipFill>
-                          <a:blip r:embed="rId8"/>
+                          <a:blip r:embed="rId10"/>
                           <a:stretch>
                             <a:fillRect/>
                           </a:stretch>
@@ -21781,7 +21825,7 @@
                           </pic:cNvPicPr>
                         </pic:nvPicPr>
                         <pic:blipFill>
-                          <a:blip r:embed="rId8"/>
+                          <a:blip r:embed="rId10"/>
                           <a:stretch>
                             <a:fillRect/>
                           </a:stretch>
@@ -21881,7 +21925,7 @@
                           </pic:cNvPicPr>
                         </pic:nvPicPr>
                         <pic:blipFill>
-                          <a:blip r:embed="rId8"/>
+                          <a:blip r:embed="rId10"/>
                           <a:stretch>
                             <a:fillRect/>
                           </a:stretch>
@@ -21946,7 +21990,7 @@
                           </pic:cNvPicPr>
                         </pic:nvPicPr>
                         <pic:blipFill>
-                          <a:blip r:embed="rId8"/>
+                          <a:blip r:embed="rId10"/>
                           <a:stretch>
                             <a:fillRect/>
                           </a:stretch>
@@ -22048,7 +22092,7 @@
                           </pic:cNvPicPr>
                         </pic:nvPicPr>
                         <pic:blipFill>
-                          <a:blip r:embed="rId8"/>
+                          <a:blip r:embed="rId10"/>
                           <a:stretch>
                             <a:fillRect/>
                           </a:stretch>
@@ -22113,7 +22157,7 @@
                           </pic:cNvPicPr>
                         </pic:nvPicPr>
                         <pic:blipFill>
-                          <a:blip r:embed="rId8"/>
+                          <a:blip r:embed="rId10"/>
                           <a:stretch>
                             <a:fillRect/>
                           </a:stretch>
@@ -22213,7 +22257,7 @@
                           </pic:cNvPicPr>
                         </pic:nvPicPr>
                         <pic:blipFill>
-                          <a:blip r:embed="rId8"/>
+                          <a:blip r:embed="rId10"/>
                           <a:stretch>
                             <a:fillRect/>
                           </a:stretch>
@@ -22278,7 +22322,7 @@
                           </pic:cNvPicPr>
                         </pic:nvPicPr>
                         <pic:blipFill>
-                          <a:blip r:embed="rId8"/>
+                          <a:blip r:embed="rId10"/>
                           <a:stretch>
                             <a:fillRect/>
                           </a:stretch>
@@ -22380,7 +22424,7 @@
                           </pic:cNvPicPr>
                         </pic:nvPicPr>
                         <pic:blipFill>
-                          <a:blip r:embed="rId8"/>
+                          <a:blip r:embed="rId10"/>
                           <a:stretch>
                             <a:fillRect/>
                           </a:stretch>
@@ -22445,7 +22489,7 @@
                           </pic:cNvPicPr>
                         </pic:nvPicPr>
                         <pic:blipFill>
-                          <a:blip r:embed="rId8"/>
+                          <a:blip r:embed="rId10"/>
                           <a:stretch>
                             <a:fillRect/>
                           </a:stretch>
@@ -22545,7 +22589,7 @@
                           </pic:cNvPicPr>
                         </pic:nvPicPr>
                         <pic:blipFill>
-                          <a:blip r:embed="rId8"/>
+                          <a:blip r:embed="rId10"/>
                           <a:stretch>
                             <a:fillRect/>
                           </a:stretch>
@@ -22610,7 +22654,7 @@
                           </pic:cNvPicPr>
                         </pic:nvPicPr>
                         <pic:blipFill>
-                          <a:blip r:embed="rId8"/>
+                          <a:blip r:embed="rId10"/>
                           <a:stretch>
                             <a:fillRect/>
                           </a:stretch>

</xml_diff>